<commit_message>
Joined the two pieces of the votes table into one merged table.
</commit_message>
<xml_diff>
--- a/word_dispositions/DISPOSITION-2016-10-26.docx
+++ b/word_dispositions/DISPOSITION-2016-10-26.docx
@@ -53,7 +53,7 @@
                           <a:blip r:embed="rId7" cstate="print">
                             <a:extLst>
                               <a:ext uri="{28A0092B-C50C-407E-A947-70E740481C1C}">
-                                <a14:useLocalDpi xmlns:a14="http://schemas.microsoft.com/office/drawing/2010/main" xmlns:wps="http://schemas.microsoft.com/office/word/2010/wordprocessingShape" xmlns:wpi="http://schemas.microsoft.com/office/word/2010/wordprocessingInk" xmlns:wpg="http://schemas.microsoft.com/office/word/2010/wordprocessingGroup" xmlns:w14="http://schemas.microsoft.com/office/word/2010/wordml" xmlns:w="http://schemas.openxmlformats.org/wordprocessingml/2006/main" xmlns:w10="urn:schemas-microsoft-com:office:word" xmlns:wp14="http://schemas.microsoft.com/office/word/2010/wordprocessingDrawing" xmlns:v="urn:schemas-microsoft-com:vml" xmlns:o="urn:schemas-microsoft-com:office:office" xmlns:mc="http://schemas.openxmlformats.org/markup-compatibility/2006" xmlns:wpc="http://schemas.microsoft.com/office/word/2010/wordprocessingCanvas" xmlns="" val="0"/>
+                                <a14:useLocalDpi xmlns="" xmlns:wpc="http://schemas.microsoft.com/office/word/2010/wordprocessingCanvas" xmlns:mc="http://schemas.openxmlformats.org/markup-compatibility/2006" xmlns:o="urn:schemas-microsoft-com:office:office" xmlns:v="urn:schemas-microsoft-com:vml" xmlns:wp14="http://schemas.microsoft.com/office/word/2010/wordprocessingDrawing" xmlns:w10="urn:schemas-microsoft-com:office:word" xmlns:w="http://schemas.openxmlformats.org/wordprocessingml/2006/main" xmlns:w14="http://schemas.microsoft.com/office/word/2010/wordml" xmlns:wpg="http://schemas.microsoft.com/office/word/2010/wordprocessingGroup" xmlns:wpi="http://schemas.microsoft.com/office/word/2010/wordprocessingInk" xmlns:wps="http://schemas.microsoft.com/office/word/2010/wordprocessingShape" xmlns:a14="http://schemas.microsoft.com/office/drawing/2010/main" val="0"/>
                               </a:ext>
                             </a:extLst>
                           </a:blip>
@@ -10947,26 +10947,6 @@
           </w:p>
         </w:tc>
       </w:tr>
-    </w:tbl>
-    <w:p>
-      <w:r>
-        <w:lastRenderedPageBreak/>
-        <w:br w:type="page"/>
-      </w:r>
-    </w:p>
-    <w:tbl>
-      <w:tblPr>
-        <w:tblStyle w:val="TableGrid"/>
-        <w:tblW w:w="10841" w:type="dxa"/>
-        <w:tblInd w:w="103" w:type="dxa"/>
-        <w:tblLook w:val="04A0"/>
-      </w:tblPr>
-      <w:tblGrid>
-        <w:gridCol w:w="3153"/>
-        <w:gridCol w:w="2976"/>
-        <w:gridCol w:w="2922"/>
-        <w:gridCol w:w="1790"/>
-      </w:tblGrid>
       <w:tr>
         <w:trPr>
           <w:trHeight w:val="234"/>
@@ -12041,34 +12021,7 @@
         </w:tc>
       </w:tr>
     </w:tbl>
-    <w:p>
-      <w:pPr>
-        <w:rPr>
-          <w:rFonts w:ascii="Times New Roman" w:hAnsi="Times New Roman"/>
-        </w:rPr>
-      </w:pPr>
-    </w:p>
-    <w:p>
-      <w:pPr>
-        <w:rPr>
-          <w:rFonts w:ascii="Times New Roman" w:hAnsi="Times New Roman"/>
-        </w:rPr>
-      </w:pPr>
-    </w:p>
-    <w:p>
-      <w:pPr>
-        <w:rPr>
-          <w:rFonts w:ascii="Times New Roman" w:hAnsi="Times New Roman"/>
-        </w:rPr>
-      </w:pPr>
-    </w:p>
-    <w:p>
-      <w:pPr>
-        <w:rPr>
-          <w:rFonts w:ascii="Times New Roman" w:hAnsi="Times New Roman"/>
-        </w:rPr>
-      </w:pPr>
-    </w:p>
+    <w:p/>
     <w:sectPr>
       <w:headerReference w:type="default" r:id="rId8"/>
       <w:pgSz w:w="12240" w:h="15840" w:code="1"/>
@@ -14598,6 +14551,7 @@
   <w:style w:type="table" w:default="1" w:styleId="TableNormal">
     <w:name w:val="Normal Table"/>
     <w:uiPriority w:val="99"/>
+    <w:semiHidden/>
     <w:unhideWhenUsed/>
     <w:qFormat/>
     <w:tblPr>
@@ -15386,7 +15340,7 @@
   <a:extraClrSchemeLst/>
   <a:extLst>
     <a:ext uri="{05A4C25C-085E-4340-85A3-A5531E510DB2}">
-      <thm15:themeFamily xmlns="" xmlns:thm15="http://schemas.microsoft.com/office/thememl/2012/main" name="Office Theme" id="{62F939B6-93AF-4DB8-9C6B-D6C7DFDC589F}" vid="{4A3C46E8-61CC-4603-A589-7422A47A8E4A}"/>
+      <thm15:themeFamily xmlns:thm15="http://schemas.microsoft.com/office/thememl/2012/main" xmlns="" name="Office Theme" id="{62F939B6-93AF-4DB8-9C6B-D6C7DFDC589F}" vid="{4A3C46E8-61CC-4603-A589-7422A47A8E4A}"/>
     </a:ext>
   </a:extLst>
 </a:theme>

</xml_diff>